<commit_message>
update DDS-DONATE e DRS-DONATE
</commit_message>
<xml_diff>
--- a/1º Etapa/Design/DDS-DONATE.docx
+++ b/1º Etapa/Design/DDS-DONATE.docx
@@ -1528,8 +1528,6 @@
           <w:szCs w:val="28"/>
         </w:rPr>
       </w:pPr>
-      <w:bookmarkStart w:id="0" w:name="_GoBack"/>
-      <w:bookmarkEnd w:id="0"/>
     </w:p>
     <w:p>
       <w:pPr>
@@ -1615,6 +1613,179 @@
     <w:p>
       <w:pPr>
         <w:pStyle w:val="PargrafodaLista"/>
+        <w:ind w:left="360"/>
+        <w:jc w:val="right"/>
+        <w:rPr>
+          <w:rFonts w:ascii="Arial" w:hAnsi="Arial" w:cs="Arial"/>
+          <w:i/>
+          <w:sz w:val="20"/>
+          <w:szCs w:val="20"/>
+        </w:rPr>
+      </w:pPr>
+      <w:r>
+        <w:rPr>
+          <w:rFonts w:ascii="Arial" w:hAnsi="Arial" w:cs="Arial"/>
+          <w:i/>
+          <w:sz w:val="20"/>
+          <w:szCs w:val="20"/>
+        </w:rPr>
+        <w:t>(Diagrama de sequência referente ao</w:t>
+      </w:r>
+      <w:r>
+        <w:rPr>
+          <w:rFonts w:ascii="Arial" w:hAnsi="Arial" w:cs="Arial"/>
+          <w:i/>
+          <w:sz w:val="20"/>
+          <w:szCs w:val="20"/>
+        </w:rPr>
+        <w:t xml:space="preserve"> </w:t>
+      </w:r>
+      <w:r>
+        <w:rPr>
+          <w:rFonts w:ascii="Arial" w:hAnsi="Arial" w:cs="Arial"/>
+          <w:i/>
+          <w:sz w:val="20"/>
+          <w:szCs w:val="20"/>
+        </w:rPr>
+        <w:t>MVC)</w:t>
+      </w:r>
+    </w:p>
+    <w:p>
+      <w:pPr>
+        <w:pStyle w:val="PargrafodaLista"/>
+        <w:ind w:left="360"/>
+        <w:rPr>
+          <w:rFonts w:ascii="Arial" w:hAnsi="Arial" w:cs="Arial"/>
+          <w:b/>
+          <w:sz w:val="24"/>
+          <w:szCs w:val="28"/>
+        </w:rPr>
+      </w:pPr>
+      <w:r>
+        <w:rPr>
+          <w:rFonts w:ascii="Arial" w:hAnsi="Arial" w:cs="Arial"/>
+          <w:b/>
+          <w:sz w:val="24"/>
+          <w:szCs w:val="28"/>
+        </w:rPr>
+        <w:lastRenderedPageBreak/>
+        <w:drawing>
+          <wp:inline distT="0" distB="0" distL="0" distR="0" wp14:anchorId="6993B8CC" wp14:editId="4016E5CC">
+            <wp:extent cx="6645910" cy="3462655"/>
+            <wp:effectExtent l="0" t="0" r="2540" b="4445"/>
+            <wp:docPr id="5" name="Imagem 5"/>
+            <wp:cNvGraphicFramePr>
+              <a:graphicFrameLocks xmlns:a="http://schemas.openxmlformats.org/drawingml/2006/main" noChangeAspect="1"/>
+            </wp:cNvGraphicFramePr>
+            <a:graphic xmlns:a="http://schemas.openxmlformats.org/drawingml/2006/main">
+              <a:graphicData uri="http://schemas.openxmlformats.org/drawingml/2006/picture">
+                <pic:pic xmlns:pic="http://schemas.openxmlformats.org/drawingml/2006/picture">
+                  <pic:nvPicPr>
+                    <pic:cNvPr id="1" name=""/>
+                    <pic:cNvPicPr/>
+                  </pic:nvPicPr>
+                  <pic:blipFill>
+                    <a:blip r:embed="rId9"/>
+                    <a:stretch>
+                      <a:fillRect/>
+                    </a:stretch>
+                  </pic:blipFill>
+                  <pic:spPr>
+                    <a:xfrm>
+                      <a:off x="0" y="0"/>
+                      <a:ext cx="6645910" cy="3462655"/>
+                    </a:xfrm>
+                    <a:prstGeom prst="rect">
+                      <a:avLst/>
+                    </a:prstGeom>
+                  </pic:spPr>
+                </pic:pic>
+              </a:graphicData>
+            </a:graphic>
+          </wp:inline>
+        </w:drawing>
+      </w:r>
+    </w:p>
+    <w:p>
+      <w:pPr>
+        <w:pStyle w:val="PargrafodaLista"/>
+        <w:ind w:left="360"/>
+        <w:jc w:val="right"/>
+        <w:rPr>
+          <w:rFonts w:ascii="Arial" w:hAnsi="Arial" w:cs="Arial"/>
+          <w:i/>
+          <w:sz w:val="20"/>
+          <w:szCs w:val="20"/>
+        </w:rPr>
+      </w:pPr>
+      <w:r>
+        <w:rPr>
+          <w:rFonts w:ascii="Arial" w:hAnsi="Arial" w:cs="Arial"/>
+          <w:i/>
+          <w:sz w:val="20"/>
+          <w:szCs w:val="20"/>
+        </w:rPr>
+        <w:t>(Diagrama</w:t>
+      </w:r>
+      <w:r>
+        <w:rPr>
+          <w:rFonts w:ascii="Arial" w:hAnsi="Arial" w:cs="Arial"/>
+          <w:i/>
+          <w:sz w:val="20"/>
+          <w:szCs w:val="20"/>
+        </w:rPr>
+        <w:t xml:space="preserve"> de sequência referente aos principais Casos de uso do Filantropo</w:t>
+      </w:r>
+      <w:r>
+        <w:rPr>
+          <w:rFonts w:ascii="Arial" w:hAnsi="Arial" w:cs="Arial"/>
+          <w:i/>
+          <w:sz w:val="20"/>
+          <w:szCs w:val="20"/>
+        </w:rPr>
+        <w:t>)</w:t>
+      </w:r>
+    </w:p>
+    <w:p>
+      <w:pPr>
+        <w:pStyle w:val="PargrafodaLista"/>
+        <w:ind w:left="360"/>
+        <w:jc w:val="right"/>
+        <w:rPr>
+          <w:rFonts w:ascii="Arial" w:hAnsi="Arial" w:cs="Arial"/>
+          <w:i/>
+          <w:sz w:val="20"/>
+          <w:szCs w:val="20"/>
+        </w:rPr>
+      </w:pPr>
+    </w:p>
+    <w:p>
+      <w:pPr>
+        <w:pStyle w:val="PargrafodaLista"/>
+        <w:ind w:left="360"/>
+        <w:rPr>
+          <w:rFonts w:ascii="Arial" w:hAnsi="Arial" w:cs="Arial"/>
+          <w:sz w:val="20"/>
+          <w:szCs w:val="20"/>
+        </w:rPr>
+      </w:pPr>
+    </w:p>
+    <w:p>
+      <w:pPr>
+        <w:pStyle w:val="PargrafodaLista"/>
+        <w:ind w:left="360"/>
+        <w:jc w:val="right"/>
+        <w:rPr>
+          <w:rFonts w:ascii="Arial" w:hAnsi="Arial" w:cs="Arial"/>
+          <w:b/>
+          <w:sz w:val="24"/>
+          <w:szCs w:val="28"/>
+        </w:rPr>
+      </w:pPr>
+    </w:p>
+    <w:p>
+      <w:pPr>
+        <w:pStyle w:val="PargrafodaLista"/>
         <w:numPr>
           <w:ilvl w:val="0"/>
           <w:numId w:val="3"/>
@@ -1624,6 +1795,7 @@
           <w:b/>
           <w:sz w:val="24"/>
           <w:szCs w:val="28"/>
+          <w:u w:val="single"/>
         </w:rPr>
       </w:pPr>
       <w:r>
@@ -1633,12 +1805,340 @@
           <w:sz w:val="24"/>
           <w:szCs w:val="28"/>
         </w:rPr>
-        <w:t>Visão Operacional do Sistema</w:t>
+        <w:t xml:space="preserve">Visão Operacional </w:t>
       </w:r>
     </w:p>
     <w:p>
       <w:pPr>
         <w:pStyle w:val="PargrafodaLista"/>
+        <w:ind w:left="360"/>
+        <w:rPr>
+          <w:rFonts w:ascii="Arial" w:hAnsi="Arial" w:cs="Arial"/>
+          <w:b/>
+          <w:sz w:val="24"/>
+          <w:szCs w:val="28"/>
+        </w:rPr>
+      </w:pPr>
+    </w:p>
+    <w:p>
+      <w:pPr>
+        <w:pStyle w:val="PargrafodaLista"/>
+        <w:ind w:left="360"/>
+        <w:rPr>
+          <w:rFonts w:ascii="Arial" w:hAnsi="Arial" w:cs="Arial"/>
+          <w:b/>
+          <w:sz w:val="24"/>
+          <w:szCs w:val="28"/>
+          <w:u w:val="single"/>
+        </w:rPr>
+      </w:pPr>
+      <w:bookmarkStart w:id="0" w:name="_GoBack"/>
+      <w:bookmarkEnd w:id="0"/>
+    </w:p>
+    <w:p>
+      <w:pPr>
+        <w:pStyle w:val="PargrafodaLista"/>
+        <w:ind w:left="360"/>
+        <w:rPr>
+          <w:rFonts w:ascii="Arial" w:hAnsi="Arial" w:cs="Arial"/>
+          <w:b/>
+          <w:sz w:val="24"/>
+          <w:szCs w:val="28"/>
+        </w:rPr>
+      </w:pPr>
+    </w:p>
+    <w:p>
+      <w:pPr>
+        <w:pStyle w:val="PargrafodaLista"/>
+        <w:ind w:left="360"/>
+        <w:rPr>
+          <w:rFonts w:ascii="Arial" w:hAnsi="Arial" w:cs="Arial"/>
+          <w:b/>
+          <w:sz w:val="24"/>
+          <w:szCs w:val="28"/>
+        </w:rPr>
+      </w:pPr>
+    </w:p>
+    <w:p>
+      <w:pPr>
+        <w:pStyle w:val="PargrafodaLista"/>
+        <w:ind w:left="360"/>
+        <w:rPr>
+          <w:rFonts w:ascii="Arial" w:hAnsi="Arial" w:cs="Arial"/>
+          <w:b/>
+          <w:sz w:val="24"/>
+          <w:szCs w:val="28"/>
+        </w:rPr>
+      </w:pPr>
+    </w:p>
+    <w:p>
+      <w:pPr>
+        <w:pStyle w:val="PargrafodaLista"/>
+        <w:ind w:left="360"/>
+        <w:rPr>
+          <w:rFonts w:ascii="Arial" w:hAnsi="Arial" w:cs="Arial"/>
+          <w:b/>
+          <w:sz w:val="24"/>
+          <w:szCs w:val="28"/>
+        </w:rPr>
+      </w:pPr>
+    </w:p>
+    <w:p>
+      <w:pPr>
+        <w:pStyle w:val="PargrafodaLista"/>
+        <w:ind w:left="360"/>
+        <w:rPr>
+          <w:rFonts w:ascii="Arial" w:hAnsi="Arial" w:cs="Arial"/>
+          <w:b/>
+          <w:sz w:val="24"/>
+          <w:szCs w:val="28"/>
+        </w:rPr>
+      </w:pPr>
+    </w:p>
+    <w:p>
+      <w:pPr>
+        <w:pStyle w:val="PargrafodaLista"/>
+        <w:ind w:left="360"/>
+        <w:rPr>
+          <w:rFonts w:ascii="Arial" w:hAnsi="Arial" w:cs="Arial"/>
+          <w:b/>
+          <w:sz w:val="24"/>
+          <w:szCs w:val="28"/>
+        </w:rPr>
+      </w:pPr>
+    </w:p>
+    <w:p>
+      <w:pPr>
+        <w:pStyle w:val="PargrafodaLista"/>
+        <w:ind w:left="360"/>
+        <w:rPr>
+          <w:rFonts w:ascii="Arial" w:hAnsi="Arial" w:cs="Arial"/>
+          <w:b/>
+          <w:sz w:val="24"/>
+          <w:szCs w:val="28"/>
+        </w:rPr>
+      </w:pPr>
+    </w:p>
+    <w:p>
+      <w:pPr>
+        <w:pStyle w:val="PargrafodaLista"/>
+        <w:ind w:left="360"/>
+        <w:rPr>
+          <w:rFonts w:ascii="Arial" w:hAnsi="Arial" w:cs="Arial"/>
+          <w:b/>
+          <w:sz w:val="24"/>
+          <w:szCs w:val="28"/>
+        </w:rPr>
+      </w:pPr>
+    </w:p>
+    <w:p>
+      <w:pPr>
+        <w:pStyle w:val="PargrafodaLista"/>
+        <w:ind w:left="360"/>
+        <w:rPr>
+          <w:rFonts w:ascii="Arial" w:hAnsi="Arial" w:cs="Arial"/>
+          <w:b/>
+          <w:sz w:val="24"/>
+          <w:szCs w:val="28"/>
+        </w:rPr>
+      </w:pPr>
+    </w:p>
+    <w:p>
+      <w:pPr>
+        <w:pStyle w:val="PargrafodaLista"/>
+        <w:ind w:left="360"/>
+        <w:rPr>
+          <w:rFonts w:ascii="Arial" w:hAnsi="Arial" w:cs="Arial"/>
+          <w:b/>
+          <w:sz w:val="24"/>
+          <w:szCs w:val="28"/>
+        </w:rPr>
+      </w:pPr>
+    </w:p>
+    <w:p>
+      <w:pPr>
+        <w:pStyle w:val="PargrafodaLista"/>
+        <w:ind w:left="360"/>
+        <w:rPr>
+          <w:rFonts w:ascii="Arial" w:hAnsi="Arial" w:cs="Arial"/>
+          <w:b/>
+          <w:sz w:val="24"/>
+          <w:szCs w:val="28"/>
+        </w:rPr>
+      </w:pPr>
+    </w:p>
+    <w:p>
+      <w:pPr>
+        <w:pStyle w:val="PargrafodaLista"/>
+        <w:ind w:left="360"/>
+        <w:rPr>
+          <w:rFonts w:ascii="Arial" w:hAnsi="Arial" w:cs="Arial"/>
+          <w:b/>
+          <w:sz w:val="24"/>
+          <w:szCs w:val="28"/>
+        </w:rPr>
+      </w:pPr>
+    </w:p>
+    <w:p>
+      <w:pPr>
+        <w:pStyle w:val="PargrafodaLista"/>
+        <w:ind w:left="360"/>
+        <w:rPr>
+          <w:rFonts w:ascii="Arial" w:hAnsi="Arial" w:cs="Arial"/>
+          <w:b/>
+          <w:sz w:val="24"/>
+          <w:szCs w:val="28"/>
+        </w:rPr>
+      </w:pPr>
+    </w:p>
+    <w:p>
+      <w:pPr>
+        <w:pStyle w:val="PargrafodaLista"/>
+        <w:ind w:left="360"/>
+        <w:rPr>
+          <w:rFonts w:ascii="Arial" w:hAnsi="Arial" w:cs="Arial"/>
+          <w:b/>
+          <w:sz w:val="24"/>
+          <w:szCs w:val="28"/>
+        </w:rPr>
+      </w:pPr>
+    </w:p>
+    <w:p>
+      <w:pPr>
+        <w:pStyle w:val="PargrafodaLista"/>
+        <w:ind w:left="360"/>
+        <w:rPr>
+          <w:rFonts w:ascii="Arial" w:hAnsi="Arial" w:cs="Arial"/>
+          <w:b/>
+          <w:sz w:val="24"/>
+          <w:szCs w:val="28"/>
+        </w:rPr>
+      </w:pPr>
+    </w:p>
+    <w:p>
+      <w:pPr>
+        <w:pStyle w:val="PargrafodaLista"/>
+        <w:ind w:left="360"/>
+        <w:rPr>
+          <w:rFonts w:ascii="Arial" w:hAnsi="Arial" w:cs="Arial"/>
+          <w:b/>
+          <w:sz w:val="24"/>
+          <w:szCs w:val="28"/>
+        </w:rPr>
+      </w:pPr>
+    </w:p>
+    <w:p>
+      <w:pPr>
+        <w:pStyle w:val="PargrafodaLista"/>
+        <w:ind w:left="360"/>
+        <w:rPr>
+          <w:rFonts w:ascii="Arial" w:hAnsi="Arial" w:cs="Arial"/>
+          <w:b/>
+          <w:sz w:val="24"/>
+          <w:szCs w:val="28"/>
+        </w:rPr>
+      </w:pPr>
+    </w:p>
+    <w:p>
+      <w:pPr>
+        <w:pStyle w:val="PargrafodaLista"/>
+        <w:ind w:left="360"/>
+        <w:rPr>
+          <w:rFonts w:ascii="Arial" w:hAnsi="Arial" w:cs="Arial"/>
+          <w:b/>
+          <w:sz w:val="24"/>
+          <w:szCs w:val="28"/>
+        </w:rPr>
+      </w:pPr>
+    </w:p>
+    <w:p>
+      <w:pPr>
+        <w:pStyle w:val="PargrafodaLista"/>
+        <w:ind w:left="360"/>
+        <w:rPr>
+          <w:rFonts w:ascii="Arial" w:hAnsi="Arial" w:cs="Arial"/>
+          <w:b/>
+          <w:sz w:val="24"/>
+          <w:szCs w:val="28"/>
+        </w:rPr>
+      </w:pPr>
+    </w:p>
+    <w:p>
+      <w:pPr>
+        <w:pStyle w:val="PargrafodaLista"/>
+        <w:ind w:left="360"/>
+        <w:rPr>
+          <w:rFonts w:ascii="Arial" w:hAnsi="Arial" w:cs="Arial"/>
+          <w:b/>
+          <w:sz w:val="24"/>
+          <w:szCs w:val="28"/>
+        </w:rPr>
+      </w:pPr>
+    </w:p>
+    <w:p>
+      <w:pPr>
+        <w:pStyle w:val="PargrafodaLista"/>
+        <w:ind w:left="360"/>
+        <w:rPr>
+          <w:rFonts w:ascii="Arial" w:hAnsi="Arial" w:cs="Arial"/>
+          <w:b/>
+          <w:sz w:val="24"/>
+          <w:szCs w:val="28"/>
+        </w:rPr>
+      </w:pPr>
+    </w:p>
+    <w:p>
+      <w:pPr>
+        <w:pStyle w:val="PargrafodaLista"/>
+        <w:ind w:left="360"/>
+        <w:rPr>
+          <w:rFonts w:ascii="Arial" w:hAnsi="Arial" w:cs="Arial"/>
+          <w:b/>
+          <w:sz w:val="24"/>
+          <w:szCs w:val="28"/>
+        </w:rPr>
+      </w:pPr>
+    </w:p>
+    <w:p>
+      <w:pPr>
+        <w:pStyle w:val="PargrafodaLista"/>
+        <w:ind w:left="360"/>
+        <w:rPr>
+          <w:rFonts w:ascii="Arial" w:hAnsi="Arial" w:cs="Arial"/>
+          <w:b/>
+          <w:sz w:val="24"/>
+          <w:szCs w:val="28"/>
+        </w:rPr>
+      </w:pPr>
+    </w:p>
+    <w:p>
+      <w:pPr>
+        <w:pStyle w:val="PargrafodaLista"/>
+        <w:ind w:left="360"/>
+        <w:rPr>
+          <w:rFonts w:ascii="Arial" w:hAnsi="Arial" w:cs="Arial"/>
+          <w:b/>
+          <w:sz w:val="24"/>
+          <w:szCs w:val="28"/>
+        </w:rPr>
+      </w:pPr>
+    </w:p>
+    <w:p>
+      <w:pPr>
+        <w:pStyle w:val="PargrafodaLista"/>
+        <w:ind w:left="360"/>
+        <w:rPr>
+          <w:rFonts w:ascii="Arial" w:hAnsi="Arial" w:cs="Arial"/>
+          <w:b/>
+          <w:sz w:val="24"/>
+          <w:szCs w:val="28"/>
+        </w:rPr>
+      </w:pPr>
+    </w:p>
+    <w:p>
+      <w:pPr>
+        <w:pStyle w:val="PargrafodaLista"/>
+        <w:ind w:left="360"/>
         <w:rPr>
           <w:rFonts w:ascii="Arial" w:hAnsi="Arial" w:cs="Arial"/>
           <w:b/>
@@ -1669,7 +2169,8 @@
           <w:sz w:val="24"/>
           <w:szCs w:val="28"/>
         </w:rPr>
-        <w:t>Visão em Camadas do Sistema</w:t>
+        <w:lastRenderedPageBreak/>
+        <w:t xml:space="preserve">Modelo de domínio </w:t>
       </w:r>
     </w:p>
     <w:p>
@@ -1683,6 +2184,61 @@
           <w:szCs w:val="28"/>
         </w:rPr>
       </w:pPr>
+    </w:p>
+    <w:p>
+      <w:pPr>
+        <w:pStyle w:val="PargrafodaLista"/>
+        <w:ind w:left="360"/>
+        <w:rPr>
+          <w:rFonts w:ascii="Arial" w:hAnsi="Arial" w:cs="Arial"/>
+          <w:b/>
+          <w:sz w:val="24"/>
+          <w:szCs w:val="28"/>
+        </w:rPr>
+      </w:pPr>
+      <w:r>
+        <w:rPr>
+          <w:rFonts w:ascii="Arial" w:hAnsi="Arial" w:cs="Arial"/>
+          <w:b/>
+          <w:sz w:val="24"/>
+          <w:szCs w:val="28"/>
+        </w:rPr>
+        <w:drawing>
+          <wp:inline distT="0" distB="0" distL="0" distR="0" wp14:anchorId="62B09A67" wp14:editId="7D1575A8">
+            <wp:extent cx="6645910" cy="5018405"/>
+            <wp:effectExtent l="0" t="0" r="2540" b="0"/>
+            <wp:docPr id="6" name="Imagem 6"/>
+            <wp:cNvGraphicFramePr>
+              <a:graphicFrameLocks xmlns:a="http://schemas.openxmlformats.org/drawingml/2006/main" noChangeAspect="1"/>
+            </wp:cNvGraphicFramePr>
+            <a:graphic xmlns:a="http://schemas.openxmlformats.org/drawingml/2006/main">
+              <a:graphicData uri="http://schemas.openxmlformats.org/drawingml/2006/picture">
+                <pic:pic xmlns:pic="http://schemas.openxmlformats.org/drawingml/2006/picture">
+                  <pic:nvPicPr>
+                    <pic:cNvPr id="1" name=""/>
+                    <pic:cNvPicPr/>
+                  </pic:nvPicPr>
+                  <pic:blipFill>
+                    <a:blip r:embed="rId10"/>
+                    <a:stretch>
+                      <a:fillRect/>
+                    </a:stretch>
+                  </pic:blipFill>
+                  <pic:spPr>
+                    <a:xfrm>
+                      <a:off x="0" y="0"/>
+                      <a:ext cx="6645910" cy="5018405"/>
+                    </a:xfrm>
+                    <a:prstGeom prst="rect">
+                      <a:avLst/>
+                    </a:prstGeom>
+                  </pic:spPr>
+                </pic:pic>
+              </a:graphicData>
+            </a:graphic>
+          </wp:inline>
+        </w:drawing>
+      </w:r>
     </w:p>
     <w:p>
       <w:pPr>
@@ -1746,10 +2302,7 @@
     <w:p>
       <w:pPr>
         <w:pStyle w:val="PargrafodaLista"/>
-        <w:numPr>
-          <w:ilvl w:val="0"/>
-          <w:numId w:val="3"/>
-        </w:numPr>
+        <w:ind w:left="360"/>
         <w:rPr>
           <w:rFonts w:ascii="Arial" w:hAnsi="Arial" w:cs="Arial"/>
           <w:b/>
@@ -1772,7 +2325,6 @@
           <w:sz w:val="24"/>
           <w:szCs w:val="28"/>
         </w:rPr>
-        <w:lastRenderedPageBreak/>
         <w:tab/>
       </w:r>
       <w:r>

</xml_diff>